<commit_message>
Add CollectionParser methods for finding end of source number
</commit_message>
<xml_diff>
--- a/src/main/resources/finalized collections/AAS Split/MA Worcester, American Antiquarian Society--sacred music INVENTORY - 5.docx
+++ b/src/main/resources/finalized collections/AAS Split/MA Worcester, American Antiquarian Society--sacred music INVENTORY - 5.docx
@@ -933,7 +933,15 @@
       </w:r>
       <w:proofErr w:type="spellEnd"/>
       <w:r>
-        <w:t xml:space="preserve">], treble, bass, Em, treble begins </w:t>
+        <w:t xml:space="preserve">], treble, bass, </w:t>
+      </w:r>
+      <w:proofErr w:type="spellStart"/>
+      <w:r>
+        <w:t>Em</w:t>
+      </w:r>
+      <w:proofErr w:type="spellEnd"/>
+      <w:r>
+        <w:t xml:space="preserve">, treble begins </w:t>
       </w:r>
     </w:p>
     <w:p>
@@ -3936,7 +3944,15 @@
       </w:r>
       <w:proofErr w:type="spellEnd"/>
       <w:r>
-        <w:t>], Em, 1D54|3-214</w:t>
+        <w:t xml:space="preserve">], </w:t>
+      </w:r>
+      <w:proofErr w:type="spellStart"/>
+      <w:r>
+        <w:t>Em</w:t>
+      </w:r>
+      <w:proofErr w:type="spellEnd"/>
+      <w:r>
+        <w:t>, 1D54|3-214</w:t>
       </w:r>
       <w:r>
         <w:t xml:space="preserve"> </w:t>
@@ -4022,7 +4038,15 @@
       </w:r>
       <w:proofErr w:type="spellEnd"/>
       <w:r>
-        <w:t xml:space="preserve"> [by Goff], F#m, 5|U11D75|3-4-56|5, </w:t>
+        <w:t xml:space="preserve"> [by Goff], </w:t>
+      </w:r>
+      <w:proofErr w:type="spellStart"/>
+      <w:r>
+        <w:t>F#m</w:t>
+      </w:r>
+      <w:proofErr w:type="spellEnd"/>
+      <w:r>
+        <w:t xml:space="preserve">, 5|U11D75|3-4-56|5, </w:t>
       </w:r>
       <w:proofErr w:type="gramStart"/>
       <w:r>
@@ -9785,36 +9809,13 @@
           <w:smallCaps/>
           <w:lang w:val="it-IT"/>
         </w:rPr>
-        <w:t xml:space="preserve">34 </w:t>
-      </w:r>
-      <w:proofErr w:type="spellStart"/>
-      <w:r>
-        <w:rPr>
-          <w:smallCaps/>
+        <w:t>34 Psalm</w:t>
+      </w:r>
+      <w:r>
+        <w:rPr>
           <w:lang w:val="it-IT"/>
         </w:rPr>
-        <w:t>Psalm</w:t>
-      </w:r>
-      <w:proofErr w:type="spellEnd"/>
-      <w:r>
-        <w:rPr>
-          <w:lang w:val="it-IT"/>
-        </w:rPr>
-        <w:t xml:space="preserve"> </w:t>
-      </w:r>
-      <w:proofErr w:type="spellStart"/>
-      <w:r>
-        <w:rPr>
-          <w:lang w:val="it-IT"/>
-        </w:rPr>
-        <w:t>att</w:t>
-      </w:r>
-      <w:proofErr w:type="spellEnd"/>
-      <w:r>
-        <w:rPr>
-          <w:lang w:val="it-IT"/>
-        </w:rPr>
-        <w:t xml:space="preserve">. </w:t>
+        <w:t xml:space="preserve"> att. </w:t>
       </w:r>
       <w:r>
         <w:t>“</w:t>
@@ -12140,7 +12141,23 @@
           <w:i/>
           <w:smallCaps/>
         </w:rPr>
-        <w:t xml:space="preserve">Hymn, Ordinary / Almighty God whose Heav’nly </w:t>
+        <w:t xml:space="preserve">Hymn, Ordinary / Almighty God whose </w:t>
+      </w:r>
+      <w:proofErr w:type="spellStart"/>
+      <w:r>
+        <w:rPr>
+          <w:i/>
+          <w:smallCaps/>
+        </w:rPr>
+        <w:t>Heav’nly</w:t>
+      </w:r>
+      <w:proofErr w:type="spellEnd"/>
+      <w:r>
+        <w:rPr>
+          <w:i/>
+          <w:smallCaps/>
+        </w:rPr>
+        <w:t xml:space="preserve"> </w:t>
       </w:r>
       <w:proofErr w:type="spellStart"/>
       <w:r>
@@ -15399,7 +15416,21 @@
         <w:rPr>
           <w:lang w:val="es-US"/>
         </w:rPr>
-        <w:t xml:space="preserve">, bass, Em, </w:t>
+        <w:t xml:space="preserve">, </w:t>
+      </w:r>
+      <w:proofErr w:type="spellStart"/>
+      <w:r>
+        <w:rPr>
+          <w:lang w:val="es-US"/>
+        </w:rPr>
+        <w:t>bass</w:t>
+      </w:r>
+      <w:proofErr w:type="spellEnd"/>
+      <w:r>
+        <w:rPr>
+          <w:lang w:val="es-US"/>
+        </w:rPr>
+        <w:t xml:space="preserve">, Em, </w:t>
       </w:r>
       <w:r>
         <w:rPr>
@@ -15968,12 +15999,14 @@
       <w:r>
         <w:t xml:space="preserve"> [</w:t>
       </w:r>
+      <w:proofErr w:type="spellStart"/>
       <w:r>
         <w:rPr>
           <w:i/>
         </w:rPr>
         <w:t>recte</w:t>
       </w:r>
+      <w:proofErr w:type="spellEnd"/>
       <w:r>
         <w:t xml:space="preserve"> </w:t>
       </w:r>
@@ -17052,14 +17085,24 @@
       </w:r>
       <w:proofErr w:type="spellEnd"/>
       <w:r>
-        <w:t>], bass, Em, 111[</w:t>
-      </w:r>
+        <w:t xml:space="preserve">], bass, </w:t>
+      </w:r>
+      <w:proofErr w:type="spellStart"/>
+      <w:r>
+        <w:t>Em</w:t>
+      </w:r>
+      <w:proofErr w:type="spellEnd"/>
+      <w:r>
+        <w:t>, 111[</w:t>
+      </w:r>
+      <w:proofErr w:type="spellStart"/>
       <w:r>
         <w:rPr>
           <w:i/>
         </w:rPr>
         <w:t>recte</w:t>
       </w:r>
+      <w:proofErr w:type="spellEnd"/>
       <w:r>
         <w:t xml:space="preserve"> </w:t>
       </w:r>
@@ -17537,7 +17580,15 @@
       </w:r>
       <w:proofErr w:type="spellEnd"/>
       <w:r>
-        <w:t>], bass, Em, 1|11D55|7U3D7_|7</w:t>
+        <w:t xml:space="preserve">], bass, </w:t>
+      </w:r>
+      <w:proofErr w:type="spellStart"/>
+      <w:r>
+        <w:t>Em</w:t>
+      </w:r>
+      <w:proofErr w:type="spellEnd"/>
+      <w:r>
+        <w:t>, 1|11D55|7U3D7_|7</w:t>
       </w:r>
     </w:p>
     <w:p>
@@ -19807,11 +19858,12 @@
       <w:r>
         <w:rPr>
           <w:i/>
-        </w:rPr>
-        <w:t xml:space="preserve"> </w:t>
-      </w:r>
-      <w:r>
-        <w:t>“To learn to sing…”  Boston: Thomas Johnston, 1755.  Complete. BOUND WITH Brady, N[</w:t>
+          <w:iCs/>
+        </w:rPr>
+        <w:t xml:space="preserve"> “To learn to sing…”  </w:t>
+      </w:r>
+      <w:r>
+        <w:t>Boston: Thomas Johnston, 1755.  Complete. BOUND WITH Brady, N[</w:t>
       </w:r>
       <w:proofErr w:type="spellStart"/>
       <w:r>
@@ -19988,409 +20040,418 @@
       <w:r>
         <w:rPr>
           <w:i/>
-        </w:rPr>
+          <w:iCs/>
+        </w:rPr>
+        <w:t xml:space="preserve"> “To learn to sing…”  </w:t>
+      </w:r>
+      <w:r>
+        <w:t>Boston: Thomas Johnston, 1755.  Complete. BOUND WITH Brady, N[</w:t>
+      </w:r>
+      <w:proofErr w:type="spellStart"/>
+      <w:r>
+        <w:t>icholas</w:t>
+      </w:r>
+      <w:proofErr w:type="spellEnd"/>
+      <w:r>
+        <w:t>], and N[</w:t>
+      </w:r>
+      <w:proofErr w:type="spellStart"/>
+      <w:r>
+        <w:t>ahum</w:t>
+      </w:r>
+      <w:proofErr w:type="spellEnd"/>
+      <w:r>
+        <w:t xml:space="preserve">] Tate.  </w:t>
+      </w:r>
+      <w:r>
+        <w:rPr>
+          <w:i/>
+        </w:rPr>
+        <w:t>A New Version of the Psalms of David</w:t>
+      </w:r>
+      <w:r>
+        <w:t xml:space="preserve">.  Boston: J. Draper, 1754.  Not examined for completeness.  </w:t>
+      </w:r>
+      <w:r>
+        <w:rPr>
+          <w:i/>
+          <w:iCs/>
+        </w:rPr>
+        <w:t>Appendix</w:t>
+      </w:r>
+      <w:r>
+        <w:t xml:space="preserve"> with Watts hymns continues pagination from Brady + Tate, with its own t. p. but no separate imprint.  BOUND WITH pp. 61-84 of [</w:t>
+      </w:r>
+      <w:r>
+        <w:rPr>
+          <w:i/>
+          <w:iCs/>
+        </w:rPr>
+        <w:t>Appendix, containing a number of Hymns, taken chiefly from Dr. Watts’s Scriptural Collection</w:t>
+      </w:r>
+      <w:r>
+        <w:t>:</w:t>
+      </w:r>
+      <w:r>
+        <w:t xml:space="preserve"> sep</w:t>
+      </w:r>
+      <w:r>
+        <w:t xml:space="preserve">arate issue; Boston, date not available]; see Bindings </w:t>
+      </w:r>
+      <w:proofErr w:type="spellStart"/>
+      <w:r>
+        <w:t>Coll.B</w:t>
+      </w:r>
+      <w:proofErr w:type="spellEnd"/>
+      <w:r>
+        <w:t xml:space="preserve"> Copy 2 for same collation.  Johnston tun</w:t>
+      </w:r>
+      <w:r>
+        <w:t>e</w:t>
+      </w:r>
+      <w:r>
+        <w:t xml:space="preserve">   </w:t>
+      </w:r>
+      <w:proofErr w:type="gramStart"/>
+      <w:r>
+        <w:rPr>
+          <w:rFonts w:ascii="Wingdings 2" w:hAnsi="Wingdings 2"/>
+        </w:rPr>
+        <w:t></w:t>
+      </w:r>
+      <w:r>
         <w:t xml:space="preserve"> </w:t>
       </w:r>
       <w:r>
-        <w:t>“To learn to sing…”  Boston: Thomas Johnston, 1755.  Complete. BOUND WITH Brady, N[</w:t>
+        <w:t xml:space="preserve"> </w:t>
+      </w:r>
+      <w:r>
+        <w:t>supplement</w:t>
+      </w:r>
+      <w:proofErr w:type="gramEnd"/>
+      <w:r>
+        <w:t xml:space="preserve"> is </w:t>
+      </w:r>
+      <w:r>
+        <w:rPr>
+          <w:i/>
+          <w:iCs/>
+        </w:rPr>
+        <w:t>ASMI</w:t>
+      </w:r>
+      <w:r>
+        <w:t xml:space="preserve"> 304.</w:t>
+      </w:r>
+    </w:p>
+    <w:p>
+      <w:r>
+        <w:tab/>
+        <w:t xml:space="preserve">hymn texts in 2 Watts </w:t>
+      </w:r>
+      <w:r>
+        <w:rPr>
+          <w:i/>
+          <w:iCs/>
+        </w:rPr>
+        <w:t>Appendix</w:t>
+      </w:r>
+      <w:r>
+        <w:t xml:space="preserve">es have beautifully calligraphed MS. </w:t>
+      </w:r>
+    </w:p>
+    <w:p>
+      <w:r>
+        <w:tab/>
+      </w:r>
+      <w:r>
+        <w:tab/>
+        <w:t xml:space="preserve">annotations giving the subject matter of each hymn; for example, </w:t>
+      </w:r>
+    </w:p>
+    <w:p>
+      <w:r>
+        <w:tab/>
+      </w:r>
+      <w:r>
+        <w:tab/>
+        <w:t>under printed “</w:t>
+      </w:r>
+      <w:proofErr w:type="gramStart"/>
+      <w:r>
+        <w:rPr>
+          <w:i/>
+          <w:iCs/>
+        </w:rPr>
+        <w:t xml:space="preserve">HYMN  </w:t>
+      </w:r>
+      <w:r>
+        <w:t>I.</w:t>
+      </w:r>
+      <w:proofErr w:type="gramEnd"/>
+      <w:r>
+        <w:t>,” this in MS.: “</w:t>
+      </w:r>
+      <w:r>
+        <w:rPr>
+          <w:i/>
+          <w:iCs/>
+        </w:rPr>
+        <w:t xml:space="preserve">A New Song to the </w:t>
+      </w:r>
+      <w:r>
+        <w:t>Lamb, &amp;c.”</w:t>
+      </w:r>
+    </w:p>
+    <w:p>
+      <w:r>
+        <w:tab/>
+        <w:t xml:space="preserve">inscriptions: inside front cover, person’s head in profile with beaked nose, </w:t>
+      </w:r>
+    </w:p>
+    <w:p>
+      <w:r>
+        <w:tab/>
+      </w:r>
+      <w:r>
+        <w:tab/>
+        <w:t>“[A]</w:t>
       </w:r>
       <w:proofErr w:type="spellStart"/>
       <w:r>
-        <w:t>icholas</w:t>
+        <w:t>ppleton</w:t>
       </w:r>
       <w:proofErr w:type="spellEnd"/>
       <w:r>
-        <w:t>], and N[</w:t>
+        <w:t xml:space="preserve">” (both scratched into blue background); preliminary leaf </w:t>
+      </w:r>
+    </w:p>
+    <w:p>
+      <w:r>
+        <w:tab/>
+      </w:r>
+      <w:r>
+        <w:tab/>
+        <w:t xml:space="preserve">[1] </w:t>
+      </w:r>
+      <w:r>
+        <w:rPr>
+          <w:i/>
+          <w:iCs/>
+        </w:rPr>
+        <w:t>recto</w:t>
+      </w:r>
+      <w:r>
+        <w:t>, “Gift from me Grand Son of D</w:t>
+      </w:r>
+      <w:r>
+        <w:rPr>
+          <w:vertAlign w:val="superscript"/>
+        </w:rPr>
+        <w:t>r</w:t>
+      </w:r>
+      <w:r>
+        <w:t xml:space="preserve"> Appleton / to W Bentley of </w:t>
+      </w:r>
+    </w:p>
+    <w:p>
+      <w:r>
+        <w:tab/>
+      </w:r>
+      <w:r>
+        <w:tab/>
+        <w:t xml:space="preserve">Salem / with a not[ice?] when this version / was introduced into </w:t>
+      </w:r>
+    </w:p>
+    <w:p>
+      <w:r>
+        <w:tab/>
+      </w:r>
+      <w:r>
+        <w:tab/>
       </w:r>
       <w:proofErr w:type="spellStart"/>
       <w:r>
-        <w:t>ahum</w:t>
+        <w:t>theChurch</w:t>
       </w:r>
       <w:proofErr w:type="spellEnd"/>
       <w:r>
-        <w:t xml:space="preserve">] Tate.  </w:t>
-      </w:r>
-      <w:r>
-        <w:rPr>
-          <w:i/>
-        </w:rPr>
-        <w:t>A New Version of the Psalms of David</w:t>
-      </w:r>
-      <w:r>
-        <w:t xml:space="preserve">.  Boston: J. Draper, 1754.  Not examined for completeness.  </w:t>
-      </w:r>
-      <w:r>
-        <w:rPr>
-          <w:i/>
-          <w:iCs/>
-        </w:rPr>
-        <w:t>Appendix</w:t>
-      </w:r>
-      <w:r>
-        <w:t xml:space="preserve"> with Watts hymns continues pagination from Brady + Tate, with its own t. p. but no separate imprint.  BOUND WITH pp. 61-84 of [</w:t>
-      </w:r>
-      <w:r>
-        <w:rPr>
-          <w:i/>
-          <w:iCs/>
-        </w:rPr>
-        <w:t>Appendix, containing a number of Hymns, taken chiefly from Dr. Watts’s Scriptural Collection</w:t>
-      </w:r>
-      <w:r>
-        <w:t>:</w:t>
-      </w:r>
-      <w:r>
-        <w:t xml:space="preserve"> sep</w:t>
-      </w:r>
-      <w:r>
-        <w:t xml:space="preserve">arate issue; Boston, date not available]; see Bindings </w:t>
+        <w:t xml:space="preserve"> [lack of space </w:t>
+      </w:r>
+      <w:r>
+        <w:rPr>
+          <w:i/>
+          <w:iCs/>
+        </w:rPr>
+        <w:t>sic</w:t>
+      </w:r>
+      <w:r>
+        <w:t xml:space="preserve">] / at Cambridge. / WB engaged to </w:t>
+      </w:r>
+    </w:p>
+    <w:p>
+      <w:r>
+        <w:tab/>
+      </w:r>
+      <w:r>
+        <w:tab/>
+        <w:t>p[r]</w:t>
       </w:r>
       <w:proofErr w:type="spellStart"/>
       <w:r>
-        <w:t>Coll.B</w:t>
+        <w:t>eachwith</w:t>
       </w:r>
       <w:proofErr w:type="spellEnd"/>
       <w:r>
-        <w:t xml:space="preserve"> Copy 2 for same collation.  Johnston tun</w:t>
-      </w:r>
-      <w:r>
+        <w:t xml:space="preserve"> [lack of space </w:t>
+      </w:r>
+      <w:r>
+        <w:rPr>
+          <w:i/>
+          <w:iCs/>
+        </w:rPr>
+        <w:t>sic</w:t>
+      </w:r>
+      <w:r>
+        <w:t>] D</w:t>
+      </w:r>
+      <w:r>
+        <w:rPr>
+          <w:vertAlign w:val="superscript"/>
+        </w:rPr>
+        <w:t>r</w:t>
+      </w:r>
+      <w:r>
+        <w:t xml:space="preserve"> Appleton / on May 14, 1780. four </w:t>
+      </w:r>
+    </w:p>
+    <w:p>
+      <w:r>
+        <w:tab/>
+      </w:r>
+      <w:r>
+        <w:tab/>
+        <w:t>months. / N. Appleton ord. Oct. 9. 1717. / died. [F</w:t>
+      </w:r>
+      <w:proofErr w:type="gramStart"/>
+      <w:r>
+        <w:t>?]eb</w:t>
+      </w:r>
+      <w:proofErr w:type="gramEnd"/>
+      <w:r>
+        <w:t xml:space="preserve">. 9. 1784. / </w:t>
+      </w:r>
+      <w:proofErr w:type="spellStart"/>
+      <w:r>
+        <w:rPr>
+          <w:rFonts w:ascii="Cambria" w:hAnsi="Cambria"/>
+        </w:rPr>
+        <w:t>æ</w:t>
+      </w:r>
+      <w:r>
+        <w:t>t</w:t>
+      </w:r>
+      <w:proofErr w:type="spellEnd"/>
+      <w:r>
+        <w:t xml:space="preserve"> </w:t>
+      </w:r>
+    </w:p>
+    <w:p>
+      <w:r>
+        <w:tab/>
+      </w:r>
+      <w:r>
+        <w:tab/>
+        <w:t xml:space="preserve">91. / His Son John Appleton, </w:t>
+      </w:r>
+      <w:proofErr w:type="spellStart"/>
+      <w:r>
+        <w:t>Esq</w:t>
+      </w:r>
+      <w:r>
+        <w:rPr>
+          <w:vertAlign w:val="superscript"/>
+        </w:rPr>
+        <w:t>r</w:t>
+      </w:r>
+      <w:proofErr w:type="spellEnd"/>
+      <w:r>
+        <w:t xml:space="preserve"> / died at Salem / 4March, 1817. </w:t>
+      </w:r>
+      <w:proofErr w:type="spellStart"/>
+      <w:r>
+        <w:rPr>
+          <w:rFonts w:ascii="Cambria" w:hAnsi="Cambria"/>
+        </w:rPr>
+        <w:t>Æ</w:t>
+      </w:r>
+      <w:r>
+        <w:t>t</w:t>
+      </w:r>
+      <w:proofErr w:type="spellEnd"/>
+      <w:r>
+        <w:t xml:space="preserve">. </w:t>
+      </w:r>
+    </w:p>
+    <w:p>
+      <w:r>
+        <w:tab/>
+      </w:r>
+      <w:r>
+        <w:tab/>
+        <w:t xml:space="preserve">78.”; preliminary leaf [2] </w:t>
+      </w:r>
+      <w:r>
+        <w:rPr>
+          <w:i/>
+          <w:iCs/>
+        </w:rPr>
+        <w:t>verso</w:t>
+      </w:r>
+      <w:r>
+        <w:t>, “1763 / version of y</w:t>
+      </w:r>
+      <w:r>
+        <w:rPr>
+          <w:vertAlign w:val="superscript"/>
+        </w:rPr>
         <w:t>e</w:t>
       </w:r>
       <w:r>
-        <w:t xml:space="preserve">   </w:t>
-      </w:r>
-      <w:proofErr w:type="gramStart"/>
-      <w:r>
-        <w:rPr>
-          <w:rFonts w:ascii="Wingdings 2" w:hAnsi="Wingdings 2"/>
-        </w:rPr>
-        <w:t></w:t>
+        <w:t xml:space="preserve"> Psalms / </w:t>
+      </w:r>
+    </w:p>
+    <w:p>
+      <w:r>
+        <w:tab/>
+      </w:r>
+      <w:r>
+        <w:tab/>
+        <w:t>[intro]</w:t>
+      </w:r>
+      <w:proofErr w:type="spellStart"/>
+      <w:r>
+        <w:t>duced</w:t>
+      </w:r>
+      <w:proofErr w:type="spellEnd"/>
+      <w:r>
+        <w:t xml:space="preserve"> into y</w:t>
+      </w:r>
+      <w:r>
+        <w:rPr>
+          <w:vertAlign w:val="superscript"/>
+        </w:rPr>
+        <w:t>e</w:t>
       </w:r>
       <w:r>
         <w:t xml:space="preserve"> </w:t>
       </w:r>
-      <w:r>
-        <w:t xml:space="preserve"> </w:t>
-      </w:r>
-      <w:r>
-        <w:t>supplement</w:t>
-      </w:r>
-      <w:proofErr w:type="gramEnd"/>
-      <w:r>
-        <w:t xml:space="preserve"> is </w:t>
-      </w:r>
-      <w:r>
-        <w:rPr>
-          <w:i/>
-          <w:iCs/>
-        </w:rPr>
-        <w:t>ASMI</w:t>
-      </w:r>
-      <w:r>
-        <w:t xml:space="preserve"> 304.</w:t>
-      </w:r>
-    </w:p>
-    <w:p>
-      <w:r>
-        <w:tab/>
-        <w:t xml:space="preserve">hymn texts in 2 Watts </w:t>
-      </w:r>
-      <w:r>
-        <w:rPr>
-          <w:i/>
-          <w:iCs/>
-        </w:rPr>
-        <w:t>Appendix</w:t>
-      </w:r>
-      <w:r>
-        <w:t xml:space="preserve">es have beautifully calligraphed MS. </w:t>
-      </w:r>
-    </w:p>
-    <w:p>
-      <w:r>
-        <w:tab/>
-      </w:r>
-      <w:r>
-        <w:tab/>
-        <w:t xml:space="preserve">annotations giving the subject matter of each hymn; for example, </w:t>
-      </w:r>
-    </w:p>
-    <w:p>
-      <w:r>
-        <w:tab/>
-      </w:r>
-      <w:r>
-        <w:tab/>
-        <w:t>under printed “</w:t>
-      </w:r>
-      <w:proofErr w:type="gramStart"/>
-      <w:r>
-        <w:rPr>
-          <w:i/>
-          <w:iCs/>
-        </w:rPr>
-        <w:t xml:space="preserve">HYMN  </w:t>
-      </w:r>
-      <w:r>
-        <w:t>I.</w:t>
-      </w:r>
-      <w:proofErr w:type="gramEnd"/>
-      <w:r>
-        <w:t>,” this in MS.: “</w:t>
-      </w:r>
-      <w:r>
-        <w:rPr>
-          <w:i/>
-          <w:iCs/>
-        </w:rPr>
-        <w:t xml:space="preserve">A New Song to the </w:t>
-      </w:r>
-      <w:r>
-        <w:t>Lamb, &amp;c.”</w:t>
-      </w:r>
-    </w:p>
-    <w:p>
-      <w:r>
-        <w:tab/>
-        <w:t xml:space="preserve">inscriptions: inside front cover, person’s head in profile with beaked nose, </w:t>
-      </w:r>
-    </w:p>
-    <w:p>
-      <w:r>
-        <w:tab/>
-      </w:r>
-      <w:r>
-        <w:tab/>
-        <w:t>“[A]</w:t>
-      </w:r>
       <w:proofErr w:type="spellStart"/>
       <w:r>
-        <w:t>ppleton</w:t>
+        <w:t>publick</w:t>
       </w:r>
       <w:proofErr w:type="spellEnd"/>
       <w:r>
-        <w:t xml:space="preserve">” (both scratched into blue background); preliminary leaf </w:t>
-      </w:r>
-    </w:p>
-    <w:p>
-      <w:r>
-        <w:tab/>
-      </w:r>
-      <w:r>
-        <w:tab/>
-        <w:t xml:space="preserve">[1] </w:t>
-      </w:r>
-      <w:r>
-        <w:rPr>
-          <w:i/>
-          <w:iCs/>
-        </w:rPr>
-        <w:t>recto</w:t>
-      </w:r>
-      <w:r>
-        <w:t>, “Gift from me Grand Son of D</w:t>
-      </w:r>
-      <w:r>
-        <w:rPr>
-          <w:vertAlign w:val="superscript"/>
-        </w:rPr>
-        <w:t>r</w:t>
-      </w:r>
-      <w:r>
-        <w:t xml:space="preserve"> Appleton / to W Bentley of </w:t>
-      </w:r>
-    </w:p>
-    <w:p>
-      <w:r>
-        <w:tab/>
-      </w:r>
-      <w:r>
-        <w:tab/>
-        <w:t xml:space="preserve">Salem / with a not[ice?] when this version / was introduced into </w:t>
-      </w:r>
-    </w:p>
-    <w:p>
-      <w:r>
-        <w:tab/>
-      </w:r>
-      <w:r>
-        <w:tab/>
-      </w:r>
-      <w:proofErr w:type="spellStart"/>
-      <w:r>
-        <w:t>theChurch</w:t>
-      </w:r>
-      <w:proofErr w:type="spellEnd"/>
-      <w:r>
-        <w:t xml:space="preserve"> [lack of space </w:t>
-      </w:r>
-      <w:r>
-        <w:rPr>
-          <w:i/>
-          <w:iCs/>
-        </w:rPr>
-        <w:t>sic</w:t>
-      </w:r>
-      <w:r>
-        <w:t xml:space="preserve">] / at Cambridge. / WB engaged to </w:t>
-      </w:r>
-    </w:p>
-    <w:p>
-      <w:r>
-        <w:tab/>
-      </w:r>
-      <w:r>
-        <w:tab/>
-        <w:t>p[r]</w:t>
-      </w:r>
-      <w:proofErr w:type="spellStart"/>
-      <w:r>
-        <w:t>eachwith</w:t>
-      </w:r>
-      <w:proofErr w:type="spellEnd"/>
-      <w:r>
-        <w:t xml:space="preserve"> [lack of space </w:t>
-      </w:r>
-      <w:r>
-        <w:rPr>
-          <w:i/>
-          <w:iCs/>
-        </w:rPr>
-        <w:t>sic</w:t>
-      </w:r>
-      <w:r>
-        <w:t>] D</w:t>
-      </w:r>
-      <w:r>
-        <w:rPr>
-          <w:vertAlign w:val="superscript"/>
-        </w:rPr>
-        <w:t>r</w:t>
-      </w:r>
-      <w:r>
-        <w:t xml:space="preserve"> Appleton / on May 14, 1780. four </w:t>
-      </w:r>
-    </w:p>
-    <w:p>
-      <w:r>
-        <w:tab/>
-      </w:r>
-      <w:r>
-        <w:tab/>
-        <w:t>months. / N. Appleton ord. Oct. 9. 1717. / died. [F</w:t>
-      </w:r>
-      <w:proofErr w:type="gramStart"/>
-      <w:r>
-        <w:t>?]eb</w:t>
-      </w:r>
-      <w:proofErr w:type="gramEnd"/>
-      <w:r>
-        <w:t xml:space="preserve">. 9. 1784. / </w:t>
-      </w:r>
-      <w:proofErr w:type="spellStart"/>
-      <w:r>
-        <w:rPr>
-          <w:rFonts w:ascii="Cambria" w:hAnsi="Cambria"/>
-        </w:rPr>
-        <w:t>æ</w:t>
-      </w:r>
-      <w:r>
-        <w:t>t</w:t>
-      </w:r>
-      <w:proofErr w:type="spellEnd"/>
-      <w:r>
-        <w:t xml:space="preserve"> </w:t>
-      </w:r>
-    </w:p>
-    <w:p>
-      <w:r>
-        <w:tab/>
-      </w:r>
-      <w:r>
-        <w:tab/>
-        <w:t xml:space="preserve">91. / His Son John Appleton, </w:t>
-      </w:r>
-      <w:proofErr w:type="spellStart"/>
-      <w:r>
-        <w:t>Esq</w:t>
-      </w:r>
-      <w:r>
-        <w:rPr>
-          <w:vertAlign w:val="superscript"/>
-        </w:rPr>
-        <w:t>r</w:t>
-      </w:r>
-      <w:proofErr w:type="spellEnd"/>
-      <w:r>
-        <w:t xml:space="preserve"> / died at Salem / 4March, 1817. </w:t>
-      </w:r>
-      <w:proofErr w:type="spellStart"/>
-      <w:r>
-        <w:rPr>
-          <w:rFonts w:ascii="Cambria" w:hAnsi="Cambria"/>
-        </w:rPr>
-        <w:t>Æ</w:t>
-      </w:r>
-      <w:r>
-        <w:t>t</w:t>
-      </w:r>
-      <w:proofErr w:type="spellEnd"/>
-      <w:r>
-        <w:t xml:space="preserve">. </w:t>
-      </w:r>
-    </w:p>
-    <w:p>
-      <w:r>
-        <w:tab/>
-      </w:r>
-      <w:r>
-        <w:tab/>
-        <w:t xml:space="preserve">78.”; preliminary leaf [2] </w:t>
-      </w:r>
-      <w:r>
-        <w:rPr>
-          <w:i/>
-          <w:iCs/>
-        </w:rPr>
-        <w:t>verso</w:t>
-      </w:r>
-      <w:r>
-        <w:t>, “1763 / version of y</w:t>
-      </w:r>
-      <w:r>
-        <w:rPr>
-          <w:vertAlign w:val="superscript"/>
-        </w:rPr>
-        <w:t>e</w:t>
-      </w:r>
-      <w:r>
-        <w:t xml:space="preserve"> Psalms / </w:t>
-      </w:r>
-    </w:p>
-    <w:p>
-      <w:r>
-        <w:tab/>
-      </w:r>
-      <w:r>
-        <w:tab/>
-        <w:t>[intro]</w:t>
-      </w:r>
-      <w:proofErr w:type="spellStart"/>
-      <w:r>
-        <w:t>duced</w:t>
-      </w:r>
-      <w:proofErr w:type="spellEnd"/>
-      <w:r>
-        <w:t xml:space="preserve"> into y</w:t>
-      </w:r>
-      <w:r>
-        <w:rPr>
-          <w:vertAlign w:val="superscript"/>
-        </w:rPr>
-        <w:t>e</w:t>
-      </w:r>
-      <w:r>
-        <w:t xml:space="preserve"> publick Worship.” [</w:t>
+        <w:t xml:space="preserve"> Worship.” [</w:t>
       </w:r>
       <w:r>
         <w:sym w:font="Wingdings" w:char="F0DF"/>
@@ -20600,19 +20661,45 @@
         <w:rPr>
           <w:i/>
         </w:rPr>
-        <w:t xml:space="preserve">  </w:t>
-      </w:r>
-      <w:r>
+        <w:t xml:space="preserve"> </w:t>
+      </w:r>
+      <w:r>
+        <w:rPr>
+          <w:i/>
+          <w:iCs/>
+        </w:rPr>
+        <w:t xml:space="preserve"> </w:t>
+      </w:r>
+      <w:r>
+        <w:rPr>
+          <w:i/>
+          <w:iCs/>
+        </w:rPr>
         <w:t>“</w:t>
       </w:r>
       <w:r>
+        <w:rPr>
+          <w:i/>
+          <w:iCs/>
+        </w:rPr>
         <w:t>To learn to sing…</w:t>
       </w:r>
       <w:r>
+        <w:rPr>
+          <w:i/>
+          <w:iCs/>
+        </w:rPr>
         <w:t>”</w:t>
       </w:r>
       <w:r>
-        <w:t xml:space="preserve">  </w:t>
+        <w:rPr>
+          <w:i/>
+          <w:iCs/>
+        </w:rPr>
+        <w:t xml:space="preserve"> </w:t>
+      </w:r>
+      <w:r>
+        <w:t xml:space="preserve"> </w:t>
       </w:r>
       <w:r>
         <w:t xml:space="preserve">Boston: Thomas Johnston, 1755.  Lacks leaves 2, 7, 9, 16.  BOUND WITH </w:t>
@@ -21090,7 +21177,15 @@
         <w:t xml:space="preserve"> Tune</w:t>
       </w:r>
       <w:r>
-        <w:t xml:space="preserve"> [by Tans’ur], </w:t>
+        <w:t xml:space="preserve"> [by </w:t>
+      </w:r>
+      <w:proofErr w:type="spellStart"/>
+      <w:r>
+        <w:t>Tans’ur</w:t>
+      </w:r>
+      <w:proofErr w:type="spellEnd"/>
+      <w:r>
+        <w:t xml:space="preserve">], </w:t>
       </w:r>
       <w:r>
         <w:t>“</w:t>
@@ -21653,11 +21748,12 @@
       <w:r>
         <w:rPr>
           <w:i/>
-        </w:rPr>
-        <w:t xml:space="preserve"> </w:t>
-      </w:r>
-      <w:r>
-        <w:t>“To learn to sing…”  Boston: Thomas Johnston, 1755.</w:t>
+          <w:iCs/>
+        </w:rPr>
+        <w:t xml:space="preserve"> “To learn to sing…”  </w:t>
+      </w:r>
+      <w:r>
+        <w:t>Boston: Thomas Johnston, 1755.</w:t>
       </w:r>
       <w:r>
         <w:t xml:space="preserve">  Lacks leaf 16.  BOUND WITH Brady, N[</w:t>
@@ -21810,7 +21906,17 @@
         <w:t xml:space="preserve"> </w:t>
       </w:r>
       <w:r>
-        <w:t xml:space="preserve"> “To learn to sing…”  Boston: Thomas Johnston, 1755.  Complete; a fine copy.  BOUND WITH Brady, N[</w:t>
+        <w:t xml:space="preserve"> </w:t>
+      </w:r>
+      <w:r>
+        <w:rPr>
+          <w:i/>
+          <w:iCs/>
+        </w:rPr>
+        <w:t>“To learn to sing…”</w:t>
+      </w:r>
+      <w:r>
+        <w:t xml:space="preserve">  Boston: Thomas Johnston, 1755.  Complete; a fine copy.  BOUND WITH Brady, N[</w:t>
       </w:r>
       <w:proofErr w:type="spellStart"/>
       <w:r>
@@ -22037,7 +22143,14 @@
         <w:t xml:space="preserve">  </w:t>
       </w:r>
       <w:r>
-        <w:t>“To learn to sing…”  Boston: Thomas Johnston, 1755.  Complete.  BOUND WITH Brady, N[</w:t>
+        <w:rPr>
+          <w:i/>
+          <w:iCs/>
+        </w:rPr>
+        <w:t>“To learn to sing</w:t>
+      </w:r>
+      <w:r>
+        <w:t>…”  Boston: Thomas Johnston, 1755.  Complete.  BOUND WITH Brady, N[</w:t>
       </w:r>
       <w:proofErr w:type="spellStart"/>
       <w:r>
@@ -22272,10 +22385,17 @@
         <w:rPr>
           <w:i/>
         </w:rPr>
-        <w:t xml:space="preserve">  </w:t>
-      </w:r>
-      <w:r>
-        <w:t>“To learn to sing…”  Boston: Thomas Johnston, 1755]</w:t>
+        <w:t xml:space="preserve"> </w:t>
+      </w:r>
+      <w:r>
+        <w:rPr>
+          <w:i/>
+          <w:iCs/>
+        </w:rPr>
+        <w:t xml:space="preserve"> “To learn to sing…”  </w:t>
+      </w:r>
+      <w:r>
+        <w:t>Boston: Thomas Johnston, 1755]</w:t>
       </w:r>
       <w:r>
         <w:t>.</w:t>
@@ -22424,7 +22544,17 @@
         <w:t xml:space="preserve"> </w:t>
       </w:r>
       <w:r>
-        <w:t xml:space="preserve"> “To learn to sing…”  Boston: Thomas Johnston, [1756-1759?].  Complete, but leaves bound in this order: 8 (upside down), 2-7, 1 (upside down), 9-16.  BOUND WITH Brady, N[</w:t>
+        <w:t xml:space="preserve"> </w:t>
+      </w:r>
+      <w:r>
+        <w:rPr>
+          <w:i/>
+          <w:iCs/>
+        </w:rPr>
+        <w:t xml:space="preserve">“To learn to sing…”  </w:t>
+      </w:r>
+      <w:r>
+        <w:t>Boston: Thomas Johnston, [1756-1759?].  Complete, but leaves bound in this order: 8 (upside down), 2-7, 1 (upside down), 9-16.  BOUND WITH Brady, N[</w:t>
       </w:r>
       <w:proofErr w:type="spellStart"/>
       <w:r>
@@ -22582,7 +22712,14 @@
         <w:t xml:space="preserve">  </w:t>
       </w:r>
       <w:r>
-        <w:t>“To learn to sing…”  Boston: Thomas Johnston, [1760].  Leaves 19 + 20 fragmentary; lacks any after leaf 20.  BOUND WITH Watts, I[</w:t>
+        <w:rPr>
+          <w:i/>
+          <w:iCs/>
+        </w:rPr>
+        <w:t>“To learn to sing…”</w:t>
+      </w:r>
+      <w:r>
+        <w:t xml:space="preserve">  Boston: Thomas Johnston, [1760].  Leaves 19 + 20 fragmentary; lacks any after leaf 20.  BOUND WITH Watts, I[</w:t>
       </w:r>
       <w:proofErr w:type="spellStart"/>
       <w:r>
@@ -22788,7 +22925,21 @@
         <w:rPr>
           <w:rFonts w:ascii="Cambria" w:hAnsi="Cambria"/>
         </w:rPr>
-        <w:t xml:space="preserve">Johnston, Thomas].  “To learn to sing…”  Boston: Thomas Johnston, 1755 [i.e., 1763-1767].  Complete, but with leaves 15-16 bound before leaves 13-14.  BOUND WITH </w:t>
+        <w:t xml:space="preserve">Johnston, Thomas].  </w:t>
+      </w:r>
+      <w:r>
+        <w:rPr>
+          <w:rFonts w:ascii="Cambria" w:hAnsi="Cambria"/>
+          <w:i/>
+          <w:iCs/>
+        </w:rPr>
+        <w:t>“To learn to sing…”</w:t>
+      </w:r>
+      <w:r>
+        <w:rPr>
+          <w:rFonts w:ascii="Cambria" w:hAnsi="Cambria"/>
+        </w:rPr>
+        <w:t xml:space="preserve">  Boston: Thomas Johnston, 1755 [i.e., 1763-1767].  Complete, but with leaves 15-16 bound before leaves 13-14.  BOUND WITH </w:t>
       </w:r>
       <w:r>
         <w:rPr>
@@ -22910,7 +23061,14 @@
         <w:t xml:space="preserve"> </w:t>
       </w:r>
       <w:r>
-        <w:t>“To learn to sing…”  Boston: Thomas Johnston, 1755 [i.e., 1763-1767].  Lacks leaves 17-22.  Leaves 14 + 15 bound or pasted in wrongly, so that inner vertical edges are on the outside, + printed sides are facing in wrong direction.  BOUND WITH Brady, N[</w:t>
+        <w:rPr>
+          <w:i/>
+          <w:iCs/>
+        </w:rPr>
+        <w:t>“To learn to sing…”</w:t>
+      </w:r>
+      <w:r>
+        <w:t xml:space="preserve">  Boston: Thomas Johnston, 1755 [i.e., 1763-1767].  Lacks leaves 17-22.  Leaves 14 + 15 bound or pasted in wrongly, so that inner vertical edges are on the outside, + printed sides are facing in wrong direction.  BOUND WITH Brady, N[</w:t>
       </w:r>
       <w:proofErr w:type="spellStart"/>
       <w:r>
@@ -23026,7 +23184,14 @@
         <w:t xml:space="preserve"> </w:t>
       </w:r>
       <w:r>
-        <w:t xml:space="preserve"> “To learn to sing…”  Boston: Thomas Johnston, 1755 [i.e., 1763-1767].  Complete.  BOUND WITH Watts, I[</w:t>
+        <w:rPr>
+          <w:i/>
+          <w:iCs/>
+        </w:rPr>
+        <w:t xml:space="preserve"> “To learn to sing…” </w:t>
+      </w:r>
+      <w:r>
+        <w:t xml:space="preserve"> Boston: Thomas Johnston, 1755 [i.e., 1763-1767].  Complete.  BOUND WITH Watts, I[</w:t>
       </w:r>
       <w:proofErr w:type="spellStart"/>
       <w:r>
@@ -23515,10 +23680,17 @@
         <w:rPr>
           <w:i/>
         </w:rPr>
-        <w:t xml:space="preserve">  </w:t>
-      </w:r>
-      <w:r>
-        <w:t>“To learn to sing…”  Boston: Thomas Johnston, 1755 [i.e., 1763-1767].  Lacks leaves 6-7, 21-22.</w:t>
+        <w:t xml:space="preserve"> </w:t>
+      </w:r>
+      <w:r>
+        <w:rPr>
+          <w:i/>
+          <w:iCs/>
+        </w:rPr>
+        <w:t xml:space="preserve"> “To learn to sing…”  </w:t>
+      </w:r>
+      <w:r>
+        <w:t>Boston: Thomas Johnston, 1755 [i.e., 1763-1767].  Lacks leaves 6-7, 21-22.</w:t>
       </w:r>
       <w:r>
         <w:t xml:space="preserve"> (leaves 6 + 7 supplied in photocopy).</w:t>
@@ -23689,7 +23861,14 @@
         <w:t xml:space="preserve"> </w:t>
       </w:r>
       <w:r>
-        <w:t xml:space="preserve">“To learn to sing…”  Boston: Thomas Johnston, 1755 [i.e., 1763-1767].  Lacks leaves 20-22; leaf 1 turned so that printed side is a </w:t>
+        <w:rPr>
+          <w:i/>
+          <w:iCs/>
+        </w:rPr>
+        <w:t xml:space="preserve">“To learn to sing…” </w:t>
+      </w:r>
+      <w:r>
+        <w:t xml:space="preserve"> Boston: Thomas Johnston, 1755 [i.e., 1763-1767].  Lacks leaves 20-22; leaf 1 turned so that printed side is a </w:t>
       </w:r>
       <w:r>
         <w:rPr>
@@ -23839,7 +24018,14 @@
         <w:t xml:space="preserve"> </w:t>
       </w:r>
       <w:r>
-        <w:t>“To learn to sing…”  Boston: Thomas Johnston, 1755 [i.e., 1763-1767].  Complete; a beautiful, large, clearly printed, robust copy</w:t>
+        <w:rPr>
+          <w:i/>
+          <w:iCs/>
+        </w:rPr>
+        <w:t xml:space="preserve">“To learn to sing…”  </w:t>
+      </w:r>
+      <w:r>
+        <w:t>Boston: Thomas Johnston, 1755 [i.e., 1763-1767].  Complete; a beautiful, large, clearly printed, robust copy</w:t>
       </w:r>
       <w:r>
         <w:t>, in excellent condition.  BOUND WITH Brady, N[</w:t>
@@ -23957,11 +24143,12 @@
       <w:r>
         <w:rPr>
           <w:i/>
-        </w:rPr>
-        <w:t xml:space="preserve"> </w:t>
-      </w:r>
-      <w:r>
-        <w:t>“To learn to sing…”  Boston: Thomas Johnston, 1755 [i.e., 1763-1767].  Complete; a fine copy, though a chip out of leaf 1 results in loss of a little text.  BOUND WITH Brady, N[</w:t>
+          <w:iCs/>
+        </w:rPr>
+        <w:t xml:space="preserve"> “To learn to sing…” </w:t>
+      </w:r>
+      <w:r>
+        <w:t xml:space="preserve"> Boston: Thomas Johnston, 1755 [i.e., 1763-1767].  Complete; a fine copy, though a chip out of leaf 1 results in loss of a little text.  BOUND WITH Brady, N[</w:t>
       </w:r>
       <w:proofErr w:type="spellStart"/>
       <w:r>
@@ -24140,11 +24327,12 @@
       <w:r>
         <w:rPr>
           <w:i/>
-        </w:rPr>
-        <w:t xml:space="preserve"> </w:t>
-      </w:r>
-      <w:r>
-        <w:t>“To learn to sing…”  Boston: Thomas Johnston, 1755 [i.e., 1763-1767].  Complete; a fine, clean, clear copy.  BOUND WITH Brady, N[</w:t>
+          <w:iCs/>
+        </w:rPr>
+        <w:t xml:space="preserve"> “To learn to sing…”  </w:t>
+      </w:r>
+      <w:r>
+        <w:t>Boston: Thomas Johnston, 1755 [i.e., 1763-1767].  Complete; a fine, clean, clear copy.  BOUND WITH Brady, N[</w:t>
       </w:r>
       <w:proofErr w:type="spellStart"/>
       <w:r>
@@ -24273,10 +24461,17 @@
         <w:rPr>
           <w:i/>
         </w:rPr>
-        <w:t xml:space="preserve">  </w:t>
-      </w:r>
-      <w:r>
-        <w:t>“To learn to sing…”  Boston: Thomas Johnston, 1755 [i.e., 1763-1767].  Complete</w:t>
+        <w:t xml:space="preserve"> </w:t>
+      </w:r>
+      <w:r>
+        <w:rPr>
+          <w:i/>
+          <w:iCs/>
+        </w:rPr>
+        <w:t xml:space="preserve"> “To learn to sing…” </w:t>
+      </w:r>
+      <w:r>
+        <w:t xml:space="preserve"> Boston: Thomas Johnston, 1755 [i.e., 1763-1767].  Complete</w:t>
       </w:r>
       <w:r>
         <w:t>, though leaf 22 is frayed, with loss of text</w:t>
@@ -24391,11 +24586,12 @@
       <w:r>
         <w:rPr>
           <w:i/>
-        </w:rPr>
-        <w:t xml:space="preserve"> </w:t>
-      </w:r>
-      <w:r>
-        <w:t xml:space="preserve"> “To learn to sing…”  Boston: Thomas Johnston, 1755 [i.e., 1763-1767].  Lacks leaves 18, 19; only small fragments of leaves 2, 14 remain; several other leaves torn or frayed, with loss of text.  BOUND WITH Watts, I[</w:t>
+          <w:iCs/>
+        </w:rPr>
+        <w:t xml:space="preserve">  “To learn to sing…” </w:t>
+      </w:r>
+      <w:r>
+        <w:t xml:space="preserve"> Boston: Thomas Johnston, 1755 [i.e., 1763-1767].  Lacks leaves 18, 19; only small fragments of leaves 2, 14 remain; several other leaves torn or frayed, with loss of text.  BOUND WITH Watts, I[</w:t>
       </w:r>
       <w:proofErr w:type="spellStart"/>
       <w:r>
@@ -26970,23 +27166,13 @@
         </w:rPr>
         <w:t xml:space="preserve">  </w:t>
       </w:r>
-      <w:proofErr w:type="gramStart"/>
       <w:r>
         <w:rPr>
           <w:i/>
           <w:iCs/>
           <w:lang w:val="de-DE"/>
         </w:rPr>
-        <w:t>Das</w:t>
-      </w:r>
-      <w:proofErr w:type="gramEnd"/>
-      <w:r>
-        <w:rPr>
-          <w:i/>
-          <w:iCs/>
-          <w:lang w:val="de-DE"/>
-        </w:rPr>
-        <w:t xml:space="preserve"> kleine Davidische Psalterspiel der Kinder Zions, von alten und neuen auserlesenen geistes Gesängen.  </w:t>
+        <w:t xml:space="preserve">Das kleine Davidische Psalterspiel der Kinder Zions, von alten und neuen auserlesenen geistes Gesängen.  </w:t>
       </w:r>
       <w:r>
         <w:rPr>
@@ -29905,6 +30091,7 @@
     <w:lsdException w:name="HTML Sample" w:semiHidden="1" w:unhideWhenUsed="1"/>
     <w:lsdException w:name="HTML Typewriter" w:semiHidden="1" w:unhideWhenUsed="1"/>
     <w:lsdException w:name="HTML Variable" w:semiHidden="1" w:unhideWhenUsed="1"/>
+    <w:lsdException w:name="Normal Table" w:semiHidden="1" w:unhideWhenUsed="1"/>
     <w:lsdException w:name="annotation subject" w:semiHidden="1" w:unhideWhenUsed="1"/>
     <w:lsdException w:name="No List" w:semiHidden="1" w:unhideWhenUsed="1"/>
     <w:lsdException w:name="Outline List 1" w:semiHidden="1" w:unhideWhenUsed="1"/>
@@ -29947,8 +30134,11 @@
     <w:lsdException w:name="Table Contemporary" w:semiHidden="1" w:unhideWhenUsed="1"/>
     <w:lsdException w:name="Table Elegant" w:semiHidden="1" w:unhideWhenUsed="1"/>
     <w:lsdException w:name="Table Professional" w:semiHidden="1" w:unhideWhenUsed="1"/>
+    <w:lsdException w:name="Table Subtle 1" w:semiHidden="1" w:unhideWhenUsed="1"/>
     <w:lsdException w:name="Table Subtle 2" w:semiHidden="1" w:unhideWhenUsed="1"/>
     <w:lsdException w:name="Table Web 1" w:semiHidden="1" w:unhideWhenUsed="1"/>
+    <w:lsdException w:name="Table Web 2" w:semiHidden="1" w:unhideWhenUsed="1"/>
+    <w:lsdException w:name="Table Web 3" w:semiHidden="1" w:unhideWhenUsed="1"/>
     <w:lsdException w:name="Balloon Text" w:semiHidden="1" w:unhideWhenUsed="1"/>
     <w:lsdException w:name="Table Grid" w:uiPriority="59"/>
     <w:lsdException w:name="Table Theme" w:semiHidden="1" w:unhideWhenUsed="1"/>

</xml_diff>